<commit_message>
Lesson5 - Walmart +Create user +Forgot password
</commit_message>
<xml_diff>
--- a/Lesson5 - Walmart/Screenshots.docx
+++ b/Lesson5 - Walmart/Screenshots.docx
@@ -8,10 +8,10 @@
           <w:noProof/>
         </w:rPr>
         <w:drawing>
-          <wp:inline distT="0" distB="0" distL="0" distR="0" wp14:anchorId="12B97FB5" wp14:editId="7165006B">
-            <wp:extent cx="2960370" cy="5943600"/>
-            <wp:effectExtent l="0" t="0" r="0" b="0"/>
-            <wp:docPr id="5" name="Picture 5" descr="Graphical user interface, application, Teams&#10;&#10;Description automatically generated"/>
+          <wp:inline distT="0" distB="0" distL="0" distR="0" wp14:anchorId="3C4A2C69" wp14:editId="35CB7DA2">
+            <wp:extent cx="3041650" cy="5943600"/>
+            <wp:effectExtent l="0" t="0" r="6350" b="0"/>
+            <wp:docPr id="1" name="Picture 1" descr="Graphical user interface, text, application&#10;&#10;Description automatically generated"/>
             <wp:cNvGraphicFramePr>
               <a:graphicFrameLocks xmlns:a="http://schemas.openxmlformats.org/drawingml/2006/main" noChangeAspect="1"/>
             </wp:cNvGraphicFramePr>
@@ -19,11 +19,11 @@
               <a:graphicData uri="http://schemas.openxmlformats.org/drawingml/2006/picture">
                 <pic:pic xmlns:pic="http://schemas.openxmlformats.org/drawingml/2006/picture">
                   <pic:nvPicPr>
-                    <pic:cNvPr id="5" name="Picture 5" descr="Graphical user interface, application, Teams&#10;&#10;Description automatically generated"/>
+                    <pic:cNvPr id="1" name="Picture 1" descr="Graphical user interface, text, application&#10;&#10;Description automatically generated"/>
                     <pic:cNvPicPr/>
                   </pic:nvPicPr>
                   <pic:blipFill>
-                    <a:blip r:embed="rId4" cstate="print">
+                    <a:blip r:embed="rId4">
                       <a:extLst>
                         <a:ext uri="{28A0092B-C50C-407E-A947-70E740481C1C}">
                           <a14:useLocalDpi xmlns:a14="http://schemas.microsoft.com/office/drawing/2010/main" val="0"/>
@@ -37,7 +37,7 @@
                   <pic:spPr>
                     <a:xfrm>
                       <a:off x="0" y="0"/>
-                      <a:ext cx="2960370" cy="5943600"/>
+                      <a:ext cx="3041650" cy="5943600"/>
                     </a:xfrm>
                     <a:prstGeom prst="rect">
                       <a:avLst/>
@@ -54,10 +54,10 @@
           <w:noProof/>
         </w:rPr>
         <w:drawing>
-          <wp:inline distT="0" distB="0" distL="0" distR="0" wp14:anchorId="7951E81B" wp14:editId="5642573B">
-            <wp:extent cx="2945130" cy="5943600"/>
+          <wp:inline distT="0" distB="0" distL="0" distR="0" wp14:anchorId="584E1008" wp14:editId="1C9D4798">
+            <wp:extent cx="3059430" cy="5943600"/>
             <wp:effectExtent l="0" t="0" r="1270" b="0"/>
-            <wp:docPr id="4" name="Picture 4" descr="Graphical user interface, application, Teams&#10;&#10;Description automatically generated"/>
+            <wp:docPr id="2" name="Picture 2" descr="Graphical user interface, text, application&#10;&#10;Description automatically generated"/>
             <wp:cNvGraphicFramePr>
               <a:graphicFrameLocks xmlns:a="http://schemas.openxmlformats.org/drawingml/2006/main" noChangeAspect="1"/>
             </wp:cNvGraphicFramePr>
@@ -65,11 +65,11 @@
               <a:graphicData uri="http://schemas.openxmlformats.org/drawingml/2006/picture">
                 <pic:pic xmlns:pic="http://schemas.openxmlformats.org/drawingml/2006/picture">
                   <pic:nvPicPr>
-                    <pic:cNvPr id="4" name="Picture 4" descr="Graphical user interface, application, Teams&#10;&#10;Description automatically generated"/>
+                    <pic:cNvPr id="2" name="Picture 2" descr="Graphical user interface, text, application&#10;&#10;Description automatically generated"/>
                     <pic:cNvPicPr/>
                   </pic:nvPicPr>
                   <pic:blipFill>
-                    <a:blip r:embed="rId5" cstate="print">
+                    <a:blip r:embed="rId5">
                       <a:extLst>
                         <a:ext uri="{28A0092B-C50C-407E-A947-70E740481C1C}">
                           <a14:useLocalDpi xmlns:a14="http://schemas.microsoft.com/office/drawing/2010/main" val="0"/>
@@ -83,7 +83,7 @@
                   <pic:spPr>
                     <a:xfrm>
                       <a:off x="0" y="0"/>
-                      <a:ext cx="2945130" cy="5943600"/>
+                      <a:ext cx="3059430" cy="5943600"/>
                     </a:xfrm>
                     <a:prstGeom prst="rect">
                       <a:avLst/>
@@ -100,10 +100,10 @@
           <w:noProof/>
         </w:rPr>
         <w:drawing>
-          <wp:inline distT="0" distB="0" distL="0" distR="0" wp14:anchorId="16B3E12B" wp14:editId="4771211C">
-            <wp:extent cx="2956560" cy="5943600"/>
-            <wp:effectExtent l="0" t="0" r="2540" b="0"/>
-            <wp:docPr id="3" name="Picture 3" descr="Graphical user interface, application, Teams&#10;&#10;Description automatically generated"/>
+          <wp:inline distT="0" distB="0" distL="0" distR="0" wp14:anchorId="798D4EFF" wp14:editId="250A2C4D">
+            <wp:extent cx="3305175" cy="5943600"/>
+            <wp:effectExtent l="0" t="0" r="0" b="0"/>
+            <wp:docPr id="3" name="Picture 3" descr="Graphical user interface, website&#10;&#10;Description automatically generated"/>
             <wp:cNvGraphicFramePr>
               <a:graphicFrameLocks xmlns:a="http://schemas.openxmlformats.org/drawingml/2006/main" noChangeAspect="1"/>
             </wp:cNvGraphicFramePr>
@@ -111,11 +111,11 @@
               <a:graphicData uri="http://schemas.openxmlformats.org/drawingml/2006/picture">
                 <pic:pic xmlns:pic="http://schemas.openxmlformats.org/drawingml/2006/picture">
                   <pic:nvPicPr>
-                    <pic:cNvPr id="3" name="Picture 3" descr="Graphical user interface, application, Teams&#10;&#10;Description automatically generated"/>
+                    <pic:cNvPr id="3" name="Picture 3" descr="Graphical user interface, website&#10;&#10;Description automatically generated"/>
                     <pic:cNvPicPr/>
                   </pic:nvPicPr>
                   <pic:blipFill>
-                    <a:blip r:embed="rId6" cstate="print">
+                    <a:blip r:embed="rId6">
                       <a:extLst>
                         <a:ext uri="{28A0092B-C50C-407E-A947-70E740481C1C}">
                           <a14:useLocalDpi xmlns:a14="http://schemas.microsoft.com/office/drawing/2010/main" val="0"/>
@@ -129,7 +129,7 @@
                   <pic:spPr>
                     <a:xfrm>
                       <a:off x="0" y="0"/>
-                      <a:ext cx="2956560" cy="5943600"/>
+                      <a:ext cx="3305175" cy="5943600"/>
                     </a:xfrm>
                     <a:prstGeom prst="rect">
                       <a:avLst/>
@@ -147,10 +147,10 @@
         </w:rPr>
         <w:lastRenderedPageBreak/>
         <w:drawing>
-          <wp:inline distT="0" distB="0" distL="0" distR="0" wp14:anchorId="10029013" wp14:editId="4D5DDE53">
-            <wp:extent cx="2929890" cy="5943600"/>
-            <wp:effectExtent l="0" t="0" r="3810" b="0"/>
-            <wp:docPr id="2" name="Picture 2" descr="A picture containing graphical user interface&#10;&#10;Description automatically generated"/>
+          <wp:inline distT="0" distB="0" distL="0" distR="0" wp14:anchorId="4CCC5AC0" wp14:editId="56C256D5">
+            <wp:extent cx="3059430" cy="5943600"/>
+            <wp:effectExtent l="0" t="0" r="1270" b="0"/>
+            <wp:docPr id="11" name="Picture 11" descr="Graphical user interface, text, application&#10;&#10;Description automatically generated"/>
             <wp:cNvGraphicFramePr>
               <a:graphicFrameLocks xmlns:a="http://schemas.openxmlformats.org/drawingml/2006/main" noChangeAspect="1"/>
             </wp:cNvGraphicFramePr>
@@ -158,11 +158,11 @@
               <a:graphicData uri="http://schemas.openxmlformats.org/drawingml/2006/picture">
                 <pic:pic xmlns:pic="http://schemas.openxmlformats.org/drawingml/2006/picture">
                   <pic:nvPicPr>
-                    <pic:cNvPr id="2" name="Picture 2" descr="A picture containing graphical user interface&#10;&#10;Description automatically generated"/>
+                    <pic:cNvPr id="2" name="Picture 2" descr="Graphical user interface, text, application&#10;&#10;Description automatically generated"/>
                     <pic:cNvPicPr/>
                   </pic:nvPicPr>
                   <pic:blipFill>
-                    <a:blip r:embed="rId7" cstate="print">
+                    <a:blip r:embed="rId5">
                       <a:extLst>
                         <a:ext uri="{28A0092B-C50C-407E-A947-70E740481C1C}">
                           <a14:useLocalDpi xmlns:a14="http://schemas.microsoft.com/office/drawing/2010/main" val="0"/>
@@ -176,7 +176,7 @@
                   <pic:spPr>
                     <a:xfrm>
                       <a:off x="0" y="0"/>
-                      <a:ext cx="2929890" cy="5943600"/>
+                      <a:ext cx="3059430" cy="5943600"/>
                     </a:xfrm>
                     <a:prstGeom prst="rect">
                       <a:avLst/>
@@ -193,10 +193,10 @@
           <w:noProof/>
         </w:rPr>
         <w:drawing>
-          <wp:inline distT="0" distB="0" distL="0" distR="0" wp14:anchorId="33C245E3" wp14:editId="3EFFDDEC">
-            <wp:extent cx="2945130" cy="5943600"/>
-            <wp:effectExtent l="0" t="0" r="1270" b="0"/>
-            <wp:docPr id="1" name="Picture 1" descr="Graphical user interface, application&#10;&#10;Description automatically generated"/>
+          <wp:inline distT="0" distB="0" distL="0" distR="0" wp14:anchorId="067570E5" wp14:editId="78A89390">
+            <wp:extent cx="2990215" cy="5943600"/>
+            <wp:effectExtent l="0" t="0" r="0" b="0"/>
+            <wp:docPr id="4" name="Picture 4" descr="Graphical user interface, text, application&#10;&#10;Description automatically generated"/>
             <wp:cNvGraphicFramePr>
               <a:graphicFrameLocks xmlns:a="http://schemas.openxmlformats.org/drawingml/2006/main" noChangeAspect="1"/>
             </wp:cNvGraphicFramePr>
@@ -204,11 +204,11 @@
               <a:graphicData uri="http://schemas.openxmlformats.org/drawingml/2006/picture">
                 <pic:pic xmlns:pic="http://schemas.openxmlformats.org/drawingml/2006/picture">
                   <pic:nvPicPr>
-                    <pic:cNvPr id="1" name="Picture 1" descr="Graphical user interface, application&#10;&#10;Description automatically generated"/>
+                    <pic:cNvPr id="4" name="Picture 4" descr="Graphical user interface, text, application&#10;&#10;Description automatically generated"/>
                     <pic:cNvPicPr/>
                   </pic:nvPicPr>
                   <pic:blipFill>
-                    <a:blip r:embed="rId8" cstate="print">
+                    <a:blip r:embed="rId7">
                       <a:extLst>
                         <a:ext uri="{28A0092B-C50C-407E-A947-70E740481C1C}">
                           <a14:useLocalDpi xmlns:a14="http://schemas.microsoft.com/office/drawing/2010/main" val="0"/>
@@ -222,7 +222,239 @@
                   <pic:spPr>
                     <a:xfrm>
                       <a:off x="0" y="0"/>
-                      <a:ext cx="2945130" cy="5943600"/>
+                      <a:ext cx="2990215" cy="5943600"/>
+                    </a:xfrm>
+                    <a:prstGeom prst="rect">
+                      <a:avLst/>
+                    </a:prstGeom>
+                  </pic:spPr>
+                </pic:pic>
+              </a:graphicData>
+            </a:graphic>
+          </wp:inline>
+        </w:drawing>
+      </w:r>
+      <w:r>
+        <w:rPr>
+          <w:noProof/>
+        </w:rPr>
+        <w:drawing>
+          <wp:inline distT="0" distB="0" distL="0" distR="0" wp14:anchorId="74B791B9" wp14:editId="034D5590">
+            <wp:extent cx="3050540" cy="5943600"/>
+            <wp:effectExtent l="0" t="0" r="0" b="0"/>
+            <wp:docPr id="5" name="Picture 5" descr="Graphical user interface, application&#10;&#10;Description automatically generated"/>
+            <wp:cNvGraphicFramePr>
+              <a:graphicFrameLocks xmlns:a="http://schemas.openxmlformats.org/drawingml/2006/main" noChangeAspect="1"/>
+            </wp:cNvGraphicFramePr>
+            <a:graphic xmlns:a="http://schemas.openxmlformats.org/drawingml/2006/main">
+              <a:graphicData uri="http://schemas.openxmlformats.org/drawingml/2006/picture">
+                <pic:pic xmlns:pic="http://schemas.openxmlformats.org/drawingml/2006/picture">
+                  <pic:nvPicPr>
+                    <pic:cNvPr id="5" name="Picture 5" descr="Graphical user interface, application&#10;&#10;Description automatically generated"/>
+                    <pic:cNvPicPr/>
+                  </pic:nvPicPr>
+                  <pic:blipFill>
+                    <a:blip r:embed="rId8">
+                      <a:extLst>
+                        <a:ext uri="{28A0092B-C50C-407E-A947-70E740481C1C}">
+                          <a14:useLocalDpi xmlns:a14="http://schemas.microsoft.com/office/drawing/2010/main" val="0"/>
+                        </a:ext>
+                      </a:extLst>
+                    </a:blip>
+                    <a:stretch>
+                      <a:fillRect/>
+                    </a:stretch>
+                  </pic:blipFill>
+                  <pic:spPr>
+                    <a:xfrm>
+                      <a:off x="0" y="0"/>
+                      <a:ext cx="3050540" cy="5943600"/>
+                    </a:xfrm>
+                    <a:prstGeom prst="rect">
+                      <a:avLst/>
+                    </a:prstGeom>
+                  </pic:spPr>
+                </pic:pic>
+              </a:graphicData>
+            </a:graphic>
+          </wp:inline>
+        </w:drawing>
+      </w:r>
+      <w:r>
+        <w:rPr>
+          <w:noProof/>
+        </w:rPr>
+        <w:lastRenderedPageBreak/>
+        <w:drawing>
+          <wp:inline distT="0" distB="0" distL="0" distR="0" wp14:anchorId="64B06F0F" wp14:editId="648D0BC7">
+            <wp:extent cx="3046095" cy="5943600"/>
+            <wp:effectExtent l="0" t="0" r="1905" b="0"/>
+            <wp:docPr id="7" name="Picture 7" descr="Graphical user interface, application&#10;&#10;Description automatically generated"/>
+            <wp:cNvGraphicFramePr>
+              <a:graphicFrameLocks xmlns:a="http://schemas.openxmlformats.org/drawingml/2006/main" noChangeAspect="1"/>
+            </wp:cNvGraphicFramePr>
+            <a:graphic xmlns:a="http://schemas.openxmlformats.org/drawingml/2006/main">
+              <a:graphicData uri="http://schemas.openxmlformats.org/drawingml/2006/picture">
+                <pic:pic xmlns:pic="http://schemas.openxmlformats.org/drawingml/2006/picture">
+                  <pic:nvPicPr>
+                    <pic:cNvPr id="7" name="Picture 7" descr="Graphical user interface, application&#10;&#10;Description automatically generated"/>
+                    <pic:cNvPicPr/>
+                  </pic:nvPicPr>
+                  <pic:blipFill>
+                    <a:blip r:embed="rId9">
+                      <a:extLst>
+                        <a:ext uri="{28A0092B-C50C-407E-A947-70E740481C1C}">
+                          <a14:useLocalDpi xmlns:a14="http://schemas.microsoft.com/office/drawing/2010/main" val="0"/>
+                        </a:ext>
+                      </a:extLst>
+                    </a:blip>
+                    <a:stretch>
+                      <a:fillRect/>
+                    </a:stretch>
+                  </pic:blipFill>
+                  <pic:spPr>
+                    <a:xfrm>
+                      <a:off x="0" y="0"/>
+                      <a:ext cx="3046095" cy="5943600"/>
+                    </a:xfrm>
+                    <a:prstGeom prst="rect">
+                      <a:avLst/>
+                    </a:prstGeom>
+                  </pic:spPr>
+                </pic:pic>
+              </a:graphicData>
+            </a:graphic>
+          </wp:inline>
+        </w:drawing>
+      </w:r>
+      <w:r>
+        <w:rPr>
+          <w:noProof/>
+        </w:rPr>
+        <w:drawing>
+          <wp:inline distT="0" distB="0" distL="0" distR="0" wp14:anchorId="30A13D6D" wp14:editId="643868CF">
+            <wp:extent cx="3054985" cy="5943600"/>
+            <wp:effectExtent l="0" t="0" r="5715" b="0"/>
+            <wp:docPr id="8" name="Picture 8" descr="Graphical user interface, website&#10;&#10;Description automatically generated"/>
+            <wp:cNvGraphicFramePr>
+              <a:graphicFrameLocks xmlns:a="http://schemas.openxmlformats.org/drawingml/2006/main" noChangeAspect="1"/>
+            </wp:cNvGraphicFramePr>
+            <a:graphic xmlns:a="http://schemas.openxmlformats.org/drawingml/2006/main">
+              <a:graphicData uri="http://schemas.openxmlformats.org/drawingml/2006/picture">
+                <pic:pic xmlns:pic="http://schemas.openxmlformats.org/drawingml/2006/picture">
+                  <pic:nvPicPr>
+                    <pic:cNvPr id="8" name="Picture 8" descr="Graphical user interface, website&#10;&#10;Description automatically generated"/>
+                    <pic:cNvPicPr/>
+                  </pic:nvPicPr>
+                  <pic:blipFill>
+                    <a:blip r:embed="rId10">
+                      <a:extLst>
+                        <a:ext uri="{28A0092B-C50C-407E-A947-70E740481C1C}">
+                          <a14:useLocalDpi xmlns:a14="http://schemas.microsoft.com/office/drawing/2010/main" val="0"/>
+                        </a:ext>
+                      </a:extLst>
+                    </a:blip>
+                    <a:stretch>
+                      <a:fillRect/>
+                    </a:stretch>
+                  </pic:blipFill>
+                  <pic:spPr>
+                    <a:xfrm>
+                      <a:off x="0" y="0"/>
+                      <a:ext cx="3054985" cy="5943600"/>
+                    </a:xfrm>
+                    <a:prstGeom prst="rect">
+                      <a:avLst/>
+                    </a:prstGeom>
+                  </pic:spPr>
+                </pic:pic>
+              </a:graphicData>
+            </a:graphic>
+          </wp:inline>
+        </w:drawing>
+      </w:r>
+      <w:r>
+        <w:rPr>
+          <w:noProof/>
+        </w:rPr>
+        <w:drawing>
+          <wp:inline distT="0" distB="0" distL="0" distR="0" wp14:anchorId="6744A14C" wp14:editId="759DF0A8">
+            <wp:extent cx="3032125" cy="5943600"/>
+            <wp:effectExtent l="0" t="0" r="3175" b="0"/>
+            <wp:docPr id="9" name="Picture 9" descr="Graphical user interface, website&#10;&#10;Description automatically generated"/>
+            <wp:cNvGraphicFramePr>
+              <a:graphicFrameLocks xmlns:a="http://schemas.openxmlformats.org/drawingml/2006/main" noChangeAspect="1"/>
+            </wp:cNvGraphicFramePr>
+            <a:graphic xmlns:a="http://schemas.openxmlformats.org/drawingml/2006/main">
+              <a:graphicData uri="http://schemas.openxmlformats.org/drawingml/2006/picture">
+                <pic:pic xmlns:pic="http://schemas.openxmlformats.org/drawingml/2006/picture">
+                  <pic:nvPicPr>
+                    <pic:cNvPr id="9" name="Picture 9" descr="Graphical user interface, website&#10;&#10;Description automatically generated"/>
+                    <pic:cNvPicPr/>
+                  </pic:nvPicPr>
+                  <pic:blipFill>
+                    <a:blip r:embed="rId11">
+                      <a:extLst>
+                        <a:ext uri="{28A0092B-C50C-407E-A947-70E740481C1C}">
+                          <a14:useLocalDpi xmlns:a14="http://schemas.microsoft.com/office/drawing/2010/main" val="0"/>
+                        </a:ext>
+                      </a:extLst>
+                    </a:blip>
+                    <a:stretch>
+                      <a:fillRect/>
+                    </a:stretch>
+                  </pic:blipFill>
+                  <pic:spPr>
+                    <a:xfrm>
+                      <a:off x="0" y="0"/>
+                      <a:ext cx="3032125" cy="5943600"/>
+                    </a:xfrm>
+                    <a:prstGeom prst="rect">
+                      <a:avLst/>
+                    </a:prstGeom>
+                  </pic:spPr>
+                </pic:pic>
+              </a:graphicData>
+            </a:graphic>
+          </wp:inline>
+        </w:drawing>
+      </w:r>
+      <w:r>
+        <w:rPr>
+          <w:noProof/>
+        </w:rPr>
+        <w:lastRenderedPageBreak/>
+        <w:drawing>
+          <wp:inline distT="0" distB="0" distL="0" distR="0" wp14:anchorId="53A6DA48" wp14:editId="170207D1">
+            <wp:extent cx="3096895" cy="5943600"/>
+            <wp:effectExtent l="0" t="0" r="1905" b="0"/>
+            <wp:docPr id="10" name="Picture 10" descr="Graphical user interface, application, website&#10;&#10;Description automatically generated"/>
+            <wp:cNvGraphicFramePr>
+              <a:graphicFrameLocks xmlns:a="http://schemas.openxmlformats.org/drawingml/2006/main" noChangeAspect="1"/>
+            </wp:cNvGraphicFramePr>
+            <a:graphic xmlns:a="http://schemas.openxmlformats.org/drawingml/2006/main">
+              <a:graphicData uri="http://schemas.openxmlformats.org/drawingml/2006/picture">
+                <pic:pic xmlns:pic="http://schemas.openxmlformats.org/drawingml/2006/picture">
+                  <pic:nvPicPr>
+                    <pic:cNvPr id="10" name="Picture 10" descr="Graphical user interface, application, website&#10;&#10;Description automatically generated"/>
+                    <pic:cNvPicPr/>
+                  </pic:nvPicPr>
+                  <pic:blipFill>
+                    <a:blip r:embed="rId12">
+                      <a:extLst>
+                        <a:ext uri="{28A0092B-C50C-407E-A947-70E740481C1C}">
+                          <a14:useLocalDpi xmlns:a14="http://schemas.microsoft.com/office/drawing/2010/main" val="0"/>
+                        </a:ext>
+                      </a:extLst>
+                    </a:blip>
+                    <a:stretch>
+                      <a:fillRect/>
+                    </a:stretch>
+                  </pic:blipFill>
+                  <pic:spPr>
+                    <a:xfrm>
+                      <a:off x="0" y="0"/>
+                      <a:ext cx="3096895" cy="5943600"/>
                     </a:xfrm>
                     <a:prstGeom prst="rect">
                       <a:avLst/>
@@ -237,7 +469,7 @@
     </w:p>
     <w:sectPr>
       <w:pgSz w:w="15840" w:h="12240" w:orient="landscape"/>
-      <w:pgMar w:top="1440" w:right="630" w:bottom="1440" w:left="630" w:header="720" w:footer="720" w:gutter="0"/>
+      <w:pgMar w:top="1440" w:right="90" w:bottom="1440" w:left="360" w:header="720" w:footer="720" w:gutter="0"/>
       <w:cols w:space="720"/>
       <w:docGrid w:linePitch="360"/>
     </w:sectPr>

</xml_diff>